<commit_message>
CIV-7847 sdo small claim template updated
</commit_message>
<xml_diff>
--- a/docker/docmosis/templates/CV-UNS-STD-ENG-01265.docx
+++ b/docker/docmosis/templates/CV-UNS-STD-ENG-01265.docx
@@ -286,13 +286,7 @@
       </w:r>
       <w:proofErr w:type="spellStart"/>
       <w:r>
-        <w:t>hearingLocation.site</w:t>
-      </w:r>
-      <w:r>
-        <w:t>_n</w:t>
-      </w:r>
-      <w:r>
-        <w:t>ame</w:t>
+        <w:t>hearingLocation.site_name</w:t>
       </w:r>
       <w:proofErr w:type="spellEnd"/>
       <w:r>
@@ -491,7 +485,7 @@
               </wp:inline>
             </w:drawing>
           </mc:Choice>
-          <mc:Fallback xmlns:oel="http://schemas.microsoft.com/office/2019/extlst" xmlns:pic="http://schemas.openxmlformats.org/drawingml/2006/picture" xmlns:a="http://schemas.openxmlformats.org/drawingml/2006/main">
+          <mc:Fallback xmlns:pic="http://schemas.openxmlformats.org/drawingml/2006/picture" xmlns:a="http://schemas.openxmlformats.org/drawingml/2006/main" xmlns:oel="http://schemas.microsoft.com/office/2019/extlst">
             <w:pict w14:anchorId="02525EF3">
               <v:group id="Group 2791" style="width:467.95pt;height:68.75pt;mso-position-horizontal-relative:char;mso-position-vertical-relative:line" coordsize="59429,8731" o:spid="_x0000_s1026" w14:anchorId="6D56B9AB" o:gfxdata="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">
                 <v:shapetype id="_x0000_t75" coordsize="21600,21600" filled="f" stroked="f" o:spt="75" o:preferrelative="t" path="m@4@5l@4@11@9@11@9@5xe">
@@ -1119,7 +1113,7 @@
               </wp:inline>
             </w:drawing>
           </mc:Choice>
-          <mc:Fallback xmlns:oel="http://schemas.microsoft.com/office/2019/extlst" xmlns:pic="http://schemas.openxmlformats.org/drawingml/2006/picture" xmlns:a="http://schemas.openxmlformats.org/drawingml/2006/main">
+          <mc:Fallback xmlns:pic="http://schemas.openxmlformats.org/drawingml/2006/picture" xmlns:a="http://schemas.openxmlformats.org/drawingml/2006/main" xmlns:oel="http://schemas.microsoft.com/office/2019/extlst">
             <w:pict w14:anchorId="47815A15">
               <v:group id="Group 2792" style="width:467.95pt;height:.75pt;mso-position-horizontal-relative:char;mso-position-vertical-relative:line" coordsize="59429,95" o:spid="_x0000_s1026" w14:anchorId="0BA703C9" o:gfxdata="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">
                 <v:shape id="Shape 91" style="position:absolute;width:59429;height:0;visibility:visible;mso-wrap-style:square;v-text-anchor:top" coordsize="5942965,0" o:spid="_x0000_s1027" filled="f" path="m5942965,l,e" o:gfxdata="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">
@@ -2146,53 +2140,55 @@
           <w:rFonts w:ascii="Arial" w:eastAsia="Times New Roman" w:hAnsi="Arial" w:cs="Arial"/>
           <w:lang w:eastAsia="en-GB"/>
         </w:rPr>
-        <w:t xml:space="preserve">, </w:t>
-      </w:r>
+        <w:t>, &lt;&lt;cs_{</w:t>
+      </w:r>
+      <w:proofErr w:type="spellStart"/>
       <w:r>
         <w:rPr>
           <w:rFonts w:ascii="Arial" w:eastAsia="Times New Roman" w:hAnsi="Arial" w:cs="Arial"/>
           <w:lang w:eastAsia="en-GB"/>
         </w:rPr>
-        <w:t>&lt;&lt;cs_{</w:t>
-      </w:r>
-      <w:proofErr w:type="spellStart"/>
+        <w:t>hearingLocation.site_</w:t>
+      </w:r>
+      <w:proofErr w:type="gramStart"/>
       <w:r>
         <w:rPr>
           <w:rFonts w:ascii="Arial" w:eastAsia="Times New Roman" w:hAnsi="Arial" w:cs="Arial"/>
           <w:lang w:eastAsia="en-GB"/>
         </w:rPr>
-        <w:t>hearingLocation</w:t>
-      </w:r>
+        <w:t>name</w:t>
+      </w:r>
+      <w:proofErr w:type="spellEnd"/>
       <w:r>
         <w:rPr>
           <w:rFonts w:ascii="Arial" w:eastAsia="Times New Roman" w:hAnsi="Arial" w:cs="Arial"/>
           <w:lang w:eastAsia="en-GB"/>
         </w:rPr>
-        <w:t>.site_</w:t>
-      </w:r>
-      <w:proofErr w:type="gramStart"/>
+        <w:t>!=</w:t>
+      </w:r>
+      <w:proofErr w:type="gramEnd"/>
       <w:r>
         <w:rPr>
           <w:rFonts w:ascii="Arial" w:eastAsia="Times New Roman" w:hAnsi="Arial" w:cs="Arial"/>
           <w:lang w:eastAsia="en-GB"/>
         </w:rPr>
-        <w:t>name</w:t>
-      </w:r>
-      <w:proofErr w:type="spellEnd"/>
+        <w:t>null}&gt;&gt;at &lt;&lt;</w:t>
+      </w:r>
+      <w:proofErr w:type="spellStart"/>
       <w:r>
         <w:rPr>
           <w:rFonts w:ascii="Arial" w:eastAsia="Times New Roman" w:hAnsi="Arial" w:cs="Arial"/>
           <w:lang w:eastAsia="en-GB"/>
         </w:rPr>
-        <w:t>!=</w:t>
-      </w:r>
-      <w:proofErr w:type="gramEnd"/>
+        <w:t>hearingLocation.site_name</w:t>
+      </w:r>
+      <w:proofErr w:type="spellEnd"/>
       <w:r>
         <w:rPr>
           <w:rFonts w:ascii="Arial" w:eastAsia="Times New Roman" w:hAnsi="Arial" w:cs="Arial"/>
           <w:lang w:eastAsia="en-GB"/>
         </w:rPr>
-        <w:t>null}&gt;&gt;at &lt;&lt;</w:t>
+        <w:t>&gt;&gt;, &lt;&lt;</w:t>
       </w:r>
       <w:proofErr w:type="spellStart"/>
       <w:r>
@@ -2200,124 +2196,31 @@
           <w:rFonts w:ascii="Arial" w:eastAsia="Times New Roman" w:hAnsi="Arial" w:cs="Arial"/>
           <w:lang w:eastAsia="en-GB"/>
         </w:rPr>
-        <w:t>hearingLocation</w:t>
-      </w:r>
+        <w:t>hearingLocation.court_address</w:t>
+      </w:r>
+      <w:proofErr w:type="spellEnd"/>
       <w:r>
         <w:rPr>
           <w:rFonts w:ascii="Arial" w:eastAsia="Times New Roman" w:hAnsi="Arial" w:cs="Arial"/>
           <w:lang w:eastAsia="en-GB"/>
         </w:rPr>
-        <w:t>.site</w:t>
-      </w:r>
+        <w:t>&gt;&gt; &lt;&lt;</w:t>
+      </w:r>
+      <w:proofErr w:type="spellStart"/>
       <w:r>
         <w:rPr>
           <w:rFonts w:ascii="Arial" w:eastAsia="Times New Roman" w:hAnsi="Arial" w:cs="Arial"/>
           <w:lang w:eastAsia="en-GB"/>
         </w:rPr>
-        <w:t>_n</w:t>
-      </w:r>
+        <w:t>hearingLocation.postcode</w:t>
+      </w:r>
+      <w:proofErr w:type="spellEnd"/>
       <w:r>
         <w:rPr>
           <w:rFonts w:ascii="Arial" w:eastAsia="Times New Roman" w:hAnsi="Arial" w:cs="Arial"/>
           <w:lang w:eastAsia="en-GB"/>
         </w:rPr>
-        <w:t>ame</w:t>
-      </w:r>
-      <w:proofErr w:type="spellEnd"/>
-      <w:r>
-        <w:rPr>
-          <w:rFonts w:ascii="Arial" w:eastAsia="Times New Roman" w:hAnsi="Arial" w:cs="Arial"/>
-          <w:lang w:eastAsia="en-GB"/>
-        </w:rPr>
-        <w:t>&gt;&gt;</w:t>
-      </w:r>
-      <w:r>
-        <w:rPr>
-          <w:rFonts w:ascii="Arial" w:eastAsia="Times New Roman" w:hAnsi="Arial" w:cs="Arial"/>
-          <w:lang w:eastAsia="en-GB"/>
-        </w:rPr>
-        <w:t>, &lt;&lt;</w:t>
-      </w:r>
-      <w:proofErr w:type="spellStart"/>
-      <w:r>
-        <w:rPr>
-          <w:rFonts w:ascii="Arial" w:eastAsia="Times New Roman" w:hAnsi="Arial" w:cs="Arial"/>
-          <w:lang w:eastAsia="en-GB"/>
-        </w:rPr>
-        <w:t>hearingLocation.court</w:t>
-      </w:r>
-      <w:r>
-        <w:rPr>
-          <w:rFonts w:ascii="Arial" w:eastAsia="Times New Roman" w:hAnsi="Arial" w:cs="Arial"/>
-          <w:lang w:eastAsia="en-GB"/>
-        </w:rPr>
-        <w:t>_a</w:t>
-      </w:r>
-      <w:r>
-        <w:rPr>
-          <w:rFonts w:ascii="Arial" w:eastAsia="Times New Roman" w:hAnsi="Arial" w:cs="Arial"/>
-          <w:lang w:eastAsia="en-GB"/>
-        </w:rPr>
-        <w:t>ddress</w:t>
-      </w:r>
-      <w:proofErr w:type="spellEnd"/>
-      <w:r>
-        <w:rPr>
-          <w:rFonts w:ascii="Arial" w:eastAsia="Times New Roman" w:hAnsi="Arial" w:cs="Arial"/>
-          <w:lang w:eastAsia="en-GB"/>
-        </w:rPr>
-        <w:t>&gt;&gt; &lt;&lt;</w:t>
-      </w:r>
-      <w:proofErr w:type="spellStart"/>
-      <w:r>
-        <w:rPr>
-          <w:rFonts w:ascii="Arial" w:eastAsia="Times New Roman" w:hAnsi="Arial" w:cs="Arial"/>
-          <w:lang w:eastAsia="en-GB"/>
-        </w:rPr>
-        <w:t>hearingLocation.post</w:t>
-      </w:r>
-      <w:r>
-        <w:rPr>
-          <w:rFonts w:ascii="Arial" w:eastAsia="Times New Roman" w:hAnsi="Arial" w:cs="Arial"/>
-          <w:lang w:eastAsia="en-GB"/>
-        </w:rPr>
-        <w:t>c</w:t>
-      </w:r>
-      <w:r>
-        <w:rPr>
-          <w:rFonts w:ascii="Arial" w:eastAsia="Times New Roman" w:hAnsi="Arial" w:cs="Arial"/>
-          <w:lang w:eastAsia="en-GB"/>
-        </w:rPr>
-        <w:t>ode</w:t>
-      </w:r>
-      <w:proofErr w:type="spellEnd"/>
-      <w:r>
-        <w:rPr>
-          <w:rFonts w:ascii="Arial" w:eastAsia="Times New Roman" w:hAnsi="Arial" w:cs="Arial"/>
-          <w:lang w:eastAsia="en-GB"/>
-        </w:rPr>
-        <w:t>&gt;&gt;</w:t>
-      </w:r>
-      <w:r>
-        <w:rPr>
-          <w:rFonts w:ascii="Arial" w:eastAsia="Times New Roman" w:hAnsi="Arial" w:cs="Arial"/>
-          <w:lang w:eastAsia="en-GB"/>
-        </w:rPr>
-        <w:t>, &lt;&lt;es_&gt;&gt;</w:t>
-      </w:r>
-      <w:r>
-        <w:rPr>
-          <w:rFonts w:ascii="Arial" w:eastAsia="Times New Roman" w:hAnsi="Arial" w:cs="Arial"/>
-          <w:lang w:eastAsia="en-GB"/>
-        </w:rPr>
-        <w:t>further details will be provided in your hearing notice</w:t>
-      </w:r>
-      <w:r>
-        <w:rPr>
-          <w:rFonts w:ascii="Arial" w:eastAsia="Times New Roman" w:hAnsi="Arial" w:cs="Arial"/>
-          <w:lang w:eastAsia="en-GB"/>
-        </w:rPr>
-        <w:t>.</w:t>
+        <w:t>&gt;&gt;, &lt;&lt;es_&gt;&gt;further details will be provided in your hearing notice.</w:t>
       </w:r>
     </w:p>
     <w:p>
@@ -2426,14 +2329,14 @@
           <w:rFonts w:ascii="Arial" w:eastAsia="Times New Roman" w:hAnsi="Arial" w:cs="Arial"/>
           <w:lang w:eastAsia="en-GB"/>
         </w:rPr>
-        <w:t xml:space="preserve">This hearing </w:t>
+        <w:t>This hearing</w:t>
       </w:r>
       <w:r>
         <w:rPr>
           <w:rFonts w:ascii="Arial" w:eastAsia="Times New Roman" w:hAnsi="Arial" w:cs="Arial"/>
           <w:lang w:eastAsia="en-GB"/>
         </w:rPr>
-        <w:t>&lt;&lt;cs_{</w:t>
+        <w:t xml:space="preserve"> &lt;&lt;cs_{</w:t>
       </w:r>
       <w:proofErr w:type="spellStart"/>
       <w:r>
@@ -2441,45 +2344,47 @@
           <w:rFonts w:ascii="Arial" w:eastAsia="Times New Roman" w:hAnsi="Arial" w:cs="Arial"/>
           <w:lang w:eastAsia="en-GB"/>
         </w:rPr>
-        <w:t>hearingLocation</w:t>
-      </w:r>
+        <w:t>hearingLocation.site_</w:t>
+      </w:r>
+      <w:proofErr w:type="gramStart"/>
       <w:r>
         <w:rPr>
           <w:rFonts w:ascii="Arial" w:eastAsia="Times New Roman" w:hAnsi="Arial" w:cs="Arial"/>
           <w:lang w:eastAsia="en-GB"/>
         </w:rPr>
-        <w:t>.site_</w:t>
-      </w:r>
-      <w:proofErr w:type="gramStart"/>
+        <w:t>name</w:t>
+      </w:r>
+      <w:proofErr w:type="spellEnd"/>
       <w:r>
         <w:rPr>
           <w:rFonts w:ascii="Arial" w:eastAsia="Times New Roman" w:hAnsi="Arial" w:cs="Arial"/>
           <w:lang w:eastAsia="en-GB"/>
         </w:rPr>
-        <w:t>name</w:t>
-      </w:r>
-      <w:proofErr w:type="spellEnd"/>
+        <w:t>!=</w:t>
+      </w:r>
+      <w:proofErr w:type="gramEnd"/>
       <w:r>
         <w:rPr>
           <w:rFonts w:ascii="Arial" w:eastAsia="Times New Roman" w:hAnsi="Arial" w:cs="Arial"/>
           <w:lang w:eastAsia="en-GB"/>
         </w:rPr>
-        <w:t>!=</w:t>
-      </w:r>
-      <w:proofErr w:type="gramEnd"/>
+        <w:t>null}&gt;&gt;will take place at &lt;&lt;</w:t>
+      </w:r>
+      <w:proofErr w:type="spellStart"/>
       <w:r>
         <w:rPr>
           <w:rFonts w:ascii="Arial" w:eastAsia="Times New Roman" w:hAnsi="Arial" w:cs="Arial"/>
           <w:lang w:eastAsia="en-GB"/>
         </w:rPr>
-        <w:t xml:space="preserve">null}&gt;&gt;will take place at </w:t>
-      </w:r>
+        <w:t>hearingLocation.site_name</w:t>
+      </w:r>
+      <w:proofErr w:type="spellEnd"/>
       <w:r>
         <w:rPr>
           <w:rFonts w:ascii="Arial" w:eastAsia="Times New Roman" w:hAnsi="Arial" w:cs="Arial"/>
           <w:lang w:eastAsia="en-GB"/>
         </w:rPr>
-        <w:t>&lt;&lt;</w:t>
+        <w:t>&gt;&gt;, &lt;&lt;</w:t>
       </w:r>
       <w:proofErr w:type="spellStart"/>
       <w:r>
@@ -2487,21 +2392,23 @@
           <w:rFonts w:ascii="Arial" w:eastAsia="Times New Roman" w:hAnsi="Arial" w:cs="Arial"/>
           <w:lang w:eastAsia="en-GB"/>
         </w:rPr>
-        <w:t>hearingLocation.site</w:t>
-      </w:r>
+        <w:t>hearingLocation.court_address</w:t>
+      </w:r>
+      <w:proofErr w:type="spellEnd"/>
       <w:r>
         <w:rPr>
           <w:rFonts w:ascii="Arial" w:eastAsia="Times New Roman" w:hAnsi="Arial" w:cs="Arial"/>
           <w:lang w:eastAsia="en-GB"/>
         </w:rPr>
-        <w:t>_n</w:t>
-      </w:r>
+        <w:t>&gt;&gt; &lt;&lt;</w:t>
+      </w:r>
+      <w:proofErr w:type="spellStart"/>
       <w:r>
         <w:rPr>
           <w:rFonts w:ascii="Arial" w:eastAsia="Times New Roman" w:hAnsi="Arial" w:cs="Arial"/>
           <w:lang w:eastAsia="en-GB"/>
         </w:rPr>
-        <w:t>ame</w:t>
+        <w:t>hearingLocation.postcode</w:t>
       </w:r>
       <w:proofErr w:type="spellEnd"/>
       <w:r>
@@ -2509,118 +2416,23 @@
           <w:rFonts w:ascii="Arial" w:eastAsia="Times New Roman" w:hAnsi="Arial" w:cs="Arial"/>
           <w:lang w:eastAsia="en-GB"/>
         </w:rPr>
-        <w:t>&gt;&gt;, &lt;&lt;</w:t>
-      </w:r>
-      <w:proofErr w:type="spellStart"/>
+        <w:t xml:space="preserve">&gt;&gt;, and &lt;&lt;es_&gt;&gt;will be attended by </w:t>
+      </w:r>
+      <w:r>
+        <w:rPr>
+          <w:rFonts w:ascii="Arial" w:eastAsia="Times New Roman" w:hAnsi="Arial" w:cs="Arial"/>
+          <w:b/>
+          <w:bCs/>
+          <w:lang w:eastAsia="en-GB"/>
+        </w:rPr>
+        <w:t>telephone</w:t>
+      </w:r>
       <w:r>
         <w:rPr>
           <w:rFonts w:ascii="Arial" w:eastAsia="Times New Roman" w:hAnsi="Arial" w:cs="Arial"/>
           <w:lang w:eastAsia="en-GB"/>
         </w:rPr>
-        <w:t>hearingLocation.court</w:t>
-      </w:r>
-      <w:r>
-        <w:rPr>
-          <w:rFonts w:ascii="Arial" w:eastAsia="Times New Roman" w:hAnsi="Arial" w:cs="Arial"/>
-          <w:lang w:eastAsia="en-GB"/>
-        </w:rPr>
-        <w:t>_a</w:t>
-      </w:r>
-      <w:r>
-        <w:rPr>
-          <w:rFonts w:ascii="Arial" w:eastAsia="Times New Roman" w:hAnsi="Arial" w:cs="Arial"/>
-          <w:lang w:eastAsia="en-GB"/>
-        </w:rPr>
-        <w:t>ddress</w:t>
-      </w:r>
-      <w:proofErr w:type="spellEnd"/>
-      <w:r>
-        <w:rPr>
-          <w:rFonts w:ascii="Arial" w:eastAsia="Times New Roman" w:hAnsi="Arial" w:cs="Arial"/>
-          <w:lang w:eastAsia="en-GB"/>
-        </w:rPr>
-        <w:t>&gt;&gt; &lt;&lt;</w:t>
-      </w:r>
-      <w:proofErr w:type="spellStart"/>
-      <w:r>
-        <w:rPr>
-          <w:rFonts w:ascii="Arial" w:eastAsia="Times New Roman" w:hAnsi="Arial" w:cs="Arial"/>
-          <w:lang w:eastAsia="en-GB"/>
-        </w:rPr>
-        <w:t>hearingLocation.post</w:t>
-      </w:r>
-      <w:r>
-        <w:rPr>
-          <w:rFonts w:ascii="Arial" w:eastAsia="Times New Roman" w:hAnsi="Arial" w:cs="Arial"/>
-          <w:lang w:eastAsia="en-GB"/>
-        </w:rPr>
-        <w:t>c</w:t>
-      </w:r>
-      <w:r>
-        <w:rPr>
-          <w:rFonts w:ascii="Arial" w:eastAsia="Times New Roman" w:hAnsi="Arial" w:cs="Arial"/>
-          <w:lang w:eastAsia="en-GB"/>
-        </w:rPr>
-        <w:t>ode</w:t>
-      </w:r>
-      <w:proofErr w:type="spellEnd"/>
-      <w:r>
-        <w:rPr>
-          <w:rFonts w:ascii="Arial" w:eastAsia="Times New Roman" w:hAnsi="Arial" w:cs="Arial"/>
-          <w:lang w:eastAsia="en-GB"/>
-        </w:rPr>
-        <w:t>&gt;&gt;</w:t>
-      </w:r>
-      <w:r>
-        <w:rPr>
-          <w:rFonts w:ascii="Arial" w:eastAsia="Times New Roman" w:hAnsi="Arial" w:cs="Arial"/>
-          <w:lang w:eastAsia="en-GB"/>
-        </w:rPr>
-        <w:t>, and &lt;&lt;es_&gt;&gt;</w:t>
-      </w:r>
-      <w:r>
-        <w:rPr>
-          <w:rFonts w:ascii="Arial" w:eastAsia="Times New Roman" w:hAnsi="Arial" w:cs="Arial"/>
-          <w:lang w:eastAsia="en-GB"/>
-        </w:rPr>
-        <w:t xml:space="preserve">will </w:t>
-      </w:r>
-      <w:r>
-        <w:rPr>
-          <w:rFonts w:ascii="Arial" w:eastAsia="Times New Roman" w:hAnsi="Arial" w:cs="Arial"/>
-          <w:lang w:eastAsia="en-GB"/>
-        </w:rPr>
-        <w:t xml:space="preserve">be attended by </w:t>
-      </w:r>
-      <w:r>
-        <w:rPr>
-          <w:rFonts w:ascii="Arial" w:eastAsia="Times New Roman" w:hAnsi="Arial" w:cs="Arial"/>
-          <w:b/>
-          <w:bCs/>
-          <w:lang w:eastAsia="en-GB"/>
-        </w:rPr>
-        <w:t>telephone</w:t>
-      </w:r>
-      <w:r>
-        <w:rPr>
-          <w:rFonts w:ascii="Arial" w:eastAsia="Times New Roman" w:hAnsi="Arial" w:cs="Arial"/>
-          <w:lang w:eastAsia="en-GB"/>
-        </w:rPr>
-        <w:t xml:space="preserve">, </w:t>
-      </w:r>
-      <w:r>
-        <w:rPr>
-          <w:rFonts w:ascii="Arial" w:eastAsia="Times New Roman" w:hAnsi="Arial" w:cs="Arial"/>
-          <w:lang w:eastAsia="en-GB"/>
-        </w:rPr>
-        <w:t>further details will be provided in your hearing notice</w:t>
-      </w:r>
-      <w:r>
-        <w:rPr>
-          <w:rFonts w:ascii="Arial" w:eastAsia="Times New Roman" w:hAnsi="Arial" w:cs="Arial"/>
-          <w:lang w:eastAsia="en-GB"/>
-        </w:rPr>
-        <w:t>.</w:t>
+        <w:t>, further details will be provided in your hearing notice.</w:t>
       </w:r>
     </w:p>
     <w:p>
@@ -2729,14 +2541,14 @@
           <w:rFonts w:ascii="Arial" w:eastAsia="Times New Roman" w:hAnsi="Arial" w:cs="Arial"/>
           <w:lang w:eastAsia="en-GB"/>
         </w:rPr>
-        <w:t xml:space="preserve">This hearing </w:t>
+        <w:t>This hearing</w:t>
       </w:r>
       <w:r>
         <w:rPr>
           <w:rFonts w:ascii="Arial" w:eastAsia="Times New Roman" w:hAnsi="Arial" w:cs="Arial"/>
           <w:lang w:eastAsia="en-GB"/>
         </w:rPr>
-        <w:t>&lt;&lt;cs_{</w:t>
+        <w:t xml:space="preserve"> &lt;&lt;cs_{</w:t>
       </w:r>
       <w:proofErr w:type="spellStart"/>
       <w:r>
@@ -2744,45 +2556,47 @@
           <w:rFonts w:ascii="Arial" w:eastAsia="Times New Roman" w:hAnsi="Arial" w:cs="Arial"/>
           <w:lang w:eastAsia="en-GB"/>
         </w:rPr>
-        <w:t>hearingLocation</w:t>
-      </w:r>
+        <w:t>hearingLocation.site_</w:t>
+      </w:r>
+      <w:proofErr w:type="gramStart"/>
       <w:r>
         <w:rPr>
           <w:rFonts w:ascii="Arial" w:eastAsia="Times New Roman" w:hAnsi="Arial" w:cs="Arial"/>
           <w:lang w:eastAsia="en-GB"/>
         </w:rPr>
-        <w:t>.site_</w:t>
-      </w:r>
-      <w:proofErr w:type="gramStart"/>
+        <w:t>name</w:t>
+      </w:r>
+      <w:proofErr w:type="spellEnd"/>
       <w:r>
         <w:rPr>
           <w:rFonts w:ascii="Arial" w:eastAsia="Times New Roman" w:hAnsi="Arial" w:cs="Arial"/>
           <w:lang w:eastAsia="en-GB"/>
         </w:rPr>
-        <w:t>name</w:t>
-      </w:r>
-      <w:proofErr w:type="spellEnd"/>
+        <w:t>!=</w:t>
+      </w:r>
+      <w:proofErr w:type="gramEnd"/>
       <w:r>
         <w:rPr>
           <w:rFonts w:ascii="Arial" w:eastAsia="Times New Roman" w:hAnsi="Arial" w:cs="Arial"/>
           <w:lang w:eastAsia="en-GB"/>
         </w:rPr>
-        <w:t>!=</w:t>
-      </w:r>
-      <w:proofErr w:type="gramEnd"/>
+        <w:t>null}&gt;&gt;will take place at &lt;&lt;</w:t>
+      </w:r>
+      <w:proofErr w:type="spellStart"/>
       <w:r>
         <w:rPr>
           <w:rFonts w:ascii="Arial" w:eastAsia="Times New Roman" w:hAnsi="Arial" w:cs="Arial"/>
           <w:lang w:eastAsia="en-GB"/>
         </w:rPr>
-        <w:t xml:space="preserve">null}&gt;&gt;will take place at </w:t>
-      </w:r>
+        <w:t>hearingLocation.site_name</w:t>
+      </w:r>
+      <w:proofErr w:type="spellEnd"/>
       <w:r>
         <w:rPr>
           <w:rFonts w:ascii="Arial" w:eastAsia="Times New Roman" w:hAnsi="Arial" w:cs="Arial"/>
           <w:lang w:eastAsia="en-GB"/>
         </w:rPr>
-        <w:t>&lt;&lt;</w:t>
+        <w:t>&gt;&gt;, &lt;&lt;</w:t>
       </w:r>
       <w:proofErr w:type="spellStart"/>
       <w:r>
@@ -2790,21 +2604,23 @@
           <w:rFonts w:ascii="Arial" w:eastAsia="Times New Roman" w:hAnsi="Arial" w:cs="Arial"/>
           <w:lang w:eastAsia="en-GB"/>
         </w:rPr>
-        <w:t>hearingLocation.site</w:t>
-      </w:r>
+        <w:t>hearingLocation.court_address</w:t>
+      </w:r>
+      <w:proofErr w:type="spellEnd"/>
       <w:r>
         <w:rPr>
           <w:rFonts w:ascii="Arial" w:eastAsia="Times New Roman" w:hAnsi="Arial" w:cs="Arial"/>
           <w:lang w:eastAsia="en-GB"/>
         </w:rPr>
-        <w:t>_n</w:t>
-      </w:r>
+        <w:t>&gt;&gt; &lt;&lt;</w:t>
+      </w:r>
+      <w:proofErr w:type="spellStart"/>
       <w:r>
         <w:rPr>
           <w:rFonts w:ascii="Arial" w:eastAsia="Times New Roman" w:hAnsi="Arial" w:cs="Arial"/>
           <w:lang w:eastAsia="en-GB"/>
         </w:rPr>
-        <w:t>ame</w:t>
+        <w:t>hearingLocation.postcode</w:t>
       </w:r>
       <w:proofErr w:type="spellEnd"/>
       <w:r>
@@ -2812,111 +2628,23 @@
           <w:rFonts w:ascii="Arial" w:eastAsia="Times New Roman" w:hAnsi="Arial" w:cs="Arial"/>
           <w:lang w:eastAsia="en-GB"/>
         </w:rPr>
-        <w:t>&gt;&gt;, &lt;&lt;</w:t>
-      </w:r>
-      <w:proofErr w:type="spellStart"/>
+        <w:t xml:space="preserve">&gt;&gt;, and &lt;&lt;es_&gt;&gt;will be attended by </w:t>
+      </w:r>
+      <w:r>
+        <w:rPr>
+          <w:rFonts w:ascii="Arial" w:eastAsia="Times New Roman" w:hAnsi="Arial" w:cs="Arial"/>
+          <w:b/>
+          <w:bCs/>
+          <w:lang w:eastAsia="en-GB"/>
+        </w:rPr>
+        <w:t>video conference</w:t>
+      </w:r>
       <w:r>
         <w:rPr>
           <w:rFonts w:ascii="Arial" w:eastAsia="Times New Roman" w:hAnsi="Arial" w:cs="Arial"/>
           <w:lang w:eastAsia="en-GB"/>
         </w:rPr>
-        <w:t>hearingLocation.court</w:t>
-      </w:r>
-      <w:r>
-        <w:rPr>
-          <w:rFonts w:ascii="Arial" w:eastAsia="Times New Roman" w:hAnsi="Arial" w:cs="Arial"/>
-          <w:lang w:eastAsia="en-GB"/>
-        </w:rPr>
-        <w:t>_a</w:t>
-      </w:r>
-      <w:r>
-        <w:rPr>
-          <w:rFonts w:ascii="Arial" w:eastAsia="Times New Roman" w:hAnsi="Arial" w:cs="Arial"/>
-          <w:lang w:eastAsia="en-GB"/>
-        </w:rPr>
-        <w:t>ddress</w:t>
-      </w:r>
-      <w:proofErr w:type="spellEnd"/>
-      <w:r>
-        <w:rPr>
-          <w:rFonts w:ascii="Arial" w:eastAsia="Times New Roman" w:hAnsi="Arial" w:cs="Arial"/>
-          <w:lang w:eastAsia="en-GB"/>
-        </w:rPr>
-        <w:t>&gt;&gt; &lt;&lt;</w:t>
-      </w:r>
-      <w:proofErr w:type="spellStart"/>
-      <w:r>
-        <w:rPr>
-          <w:rFonts w:ascii="Arial" w:eastAsia="Times New Roman" w:hAnsi="Arial" w:cs="Arial"/>
-          <w:lang w:eastAsia="en-GB"/>
-        </w:rPr>
-        <w:t>hearingLocation.post</w:t>
-      </w:r>
-      <w:r>
-        <w:rPr>
-          <w:rFonts w:ascii="Arial" w:eastAsia="Times New Roman" w:hAnsi="Arial" w:cs="Arial"/>
-          <w:lang w:eastAsia="en-GB"/>
-        </w:rPr>
-        <w:t>c</w:t>
-      </w:r>
-      <w:r>
-        <w:rPr>
-          <w:rFonts w:ascii="Arial" w:eastAsia="Times New Roman" w:hAnsi="Arial" w:cs="Arial"/>
-          <w:lang w:eastAsia="en-GB"/>
-        </w:rPr>
-        <w:t>ode</w:t>
-      </w:r>
-      <w:proofErr w:type="spellEnd"/>
-      <w:r>
-        <w:rPr>
-          <w:rFonts w:ascii="Arial" w:eastAsia="Times New Roman" w:hAnsi="Arial" w:cs="Arial"/>
-          <w:lang w:eastAsia="en-GB"/>
-        </w:rPr>
-        <w:t>&gt;&gt;</w:t>
-      </w:r>
-      <w:r>
-        <w:rPr>
-          <w:rFonts w:ascii="Arial" w:eastAsia="Times New Roman" w:hAnsi="Arial" w:cs="Arial"/>
-          <w:lang w:eastAsia="en-GB"/>
-        </w:rPr>
-        <w:t>, and &lt;&lt;es_&gt;&gt;</w:t>
-      </w:r>
-      <w:r>
-        <w:rPr>
-          <w:rFonts w:ascii="Arial" w:eastAsia="Times New Roman" w:hAnsi="Arial" w:cs="Arial"/>
-          <w:lang w:eastAsia="en-GB"/>
-        </w:rPr>
-        <w:t xml:space="preserve">will be attended by </w:t>
-      </w:r>
-      <w:r>
-        <w:rPr>
-          <w:rFonts w:ascii="Arial" w:eastAsia="Times New Roman" w:hAnsi="Arial" w:cs="Arial"/>
-          <w:b/>
-          <w:bCs/>
-          <w:lang w:eastAsia="en-GB"/>
-        </w:rPr>
-        <w:t>video conference</w:t>
-      </w:r>
-      <w:r>
-        <w:rPr>
-          <w:rFonts w:ascii="Arial" w:eastAsia="Times New Roman" w:hAnsi="Arial" w:cs="Arial"/>
-          <w:lang w:eastAsia="en-GB"/>
-        </w:rPr>
-        <w:t xml:space="preserve">, </w:t>
-      </w:r>
-      <w:r>
-        <w:rPr>
-          <w:rFonts w:ascii="Arial" w:eastAsia="Times New Roman" w:hAnsi="Arial" w:cs="Arial"/>
-          <w:lang w:eastAsia="en-GB"/>
-        </w:rPr>
-        <w:t>further details will be provided in your hearing notice</w:t>
-      </w:r>
-      <w:r>
-        <w:rPr>
-          <w:rFonts w:ascii="Arial" w:eastAsia="Times New Roman" w:hAnsi="Arial" w:cs="Arial"/>
-          <w:lang w:eastAsia="en-GB"/>
-        </w:rPr>
-        <w:t>.</w:t>
+        <w:t>, further details will be provided in your hearing notice.</w:t>
       </w:r>
     </w:p>
     <w:p>
@@ -4294,296 +4022,6 @@
       <w:r>
         <w:rPr>
           <w:rFonts w:ascii="Arial" w:hAnsi="Arial" w:cs="Arial"/>
-        </w:rPr>
-        <w:t>.</w:t>
-      </w:r>
-    </w:p>
-    <w:p>
-      <w:pPr>
-        <w:pStyle w:val="ListParagraph"/>
-        <w:numPr>
-          <w:ilvl w:val="0"/>
-          <w:numId w:val="1"/>
-        </w:numPr>
-        <w:rPr>
-          <w:rFonts w:ascii="Arial" w:hAnsi="Arial" w:cs="Arial"/>
-          <w:lang w:val="en-US"/>
-        </w:rPr>
-      </w:pPr>
-      <w:r>
-        <w:rPr>
-          <w:rFonts w:ascii="Arial" w:hAnsi="Arial" w:cs="Arial"/>
-          <w:lang w:val="en-US"/>
-        </w:rPr>
-        <w:t>&lt;&lt;smallClaimsCreditHire.input8&gt;&gt; &lt;&lt;smallClaimsCreditHire.input9</w:t>
-      </w:r>
-      <w:r>
-        <w:rPr>
-          <w:rFonts w:ascii="Arial" w:hAnsi="Arial" w:cs="Arial"/>
-          <w:lang w:val="en-US"/>
-        </w:rPr>
-        <w:t>&gt;&gt;</w:t>
-      </w:r>
-      <w:r>
-        <w:rPr>
-          <w:rFonts w:ascii="Arial" w:hAnsi="Arial" w:cs="Arial"/>
-          <w:lang w:val="en-US"/>
-        </w:rPr>
-        <w:t xml:space="preserve"> </w:t>
-      </w:r>
-      <w:r>
-        <w:rPr>
-          <w:rFonts w:ascii="Arial" w:hAnsi="Arial" w:cs="Arial"/>
-          <w:b/>
-          <w:bCs/>
-          <w:lang w:val="en-US"/>
-        </w:rPr>
-        <w:t>&lt;</w:t>
-      </w:r>
-      <w:proofErr w:type="gramStart"/>
-      <w:r>
-        <w:rPr>
-          <w:rFonts w:ascii="Arial" w:hAnsi="Arial" w:cs="Arial"/>
-          <w:b/>
-          <w:bCs/>
-          <w:lang w:val="en-US"/>
-        </w:rPr>
-        <w:t>&lt;</w:t>
-      </w:r>
-      <w:r>
-        <w:rPr>
-          <w:rFonts w:ascii="Arial" w:eastAsia="Arial" w:hAnsi="Arial" w:cs="Arial"/>
-          <w:bCs/>
-        </w:rPr>
-        <w:t>{</w:t>
-      </w:r>
-      <w:proofErr w:type="spellStart"/>
-      <w:proofErr w:type="gramEnd"/>
-      <w:r>
-        <w:rPr>
-          <w:rFonts w:ascii="Arial" w:eastAsia="Arial" w:hAnsi="Arial" w:cs="Arial"/>
-          <w:bCs/>
-        </w:rPr>
-        <w:t>dateFormat</w:t>
-      </w:r>
-      <w:proofErr w:type="spellEnd"/>
-      <w:r>
-        <w:rPr>
-          <w:rFonts w:ascii="Arial" w:eastAsia="Arial" w:hAnsi="Arial" w:cs="Arial"/>
-          <w:bCs/>
-        </w:rPr>
-        <w:t>(</w:t>
-      </w:r>
-      <w:r>
-        <w:rPr>
-          <w:rFonts w:ascii="Arial" w:eastAsia="Arial" w:hAnsi="Arial" w:cs="Arial"/>
-          <w:bCs/>
-        </w:rPr>
-        <w:t>smallClaimsCreditHire</w:t>
-      </w:r>
-      <w:r>
-        <w:rPr>
-          <w:rFonts w:ascii="Arial" w:eastAsia="Arial" w:hAnsi="Arial" w:cs="Arial"/>
-          <w:bCs/>
-        </w:rPr>
-        <w:t>.date</w:t>
-      </w:r>
-      <w:r>
-        <w:rPr>
-          <w:rFonts w:ascii="Arial" w:eastAsia="Arial" w:hAnsi="Arial" w:cs="Arial"/>
-          <w:bCs/>
-        </w:rPr>
-        <w:t xml:space="preserve">5, ‘dd MMMM </w:t>
-      </w:r>
-      <w:proofErr w:type="spellStart"/>
-      <w:r>
-        <w:rPr>
-          <w:rFonts w:ascii="Arial" w:eastAsia="Arial" w:hAnsi="Arial" w:cs="Arial"/>
-          <w:bCs/>
-        </w:rPr>
-        <w:t>yyyy</w:t>
-      </w:r>
-      <w:proofErr w:type="spellEnd"/>
-      <w:r>
-        <w:rPr>
-          <w:rFonts w:ascii="Arial" w:eastAsia="Arial" w:hAnsi="Arial" w:cs="Arial"/>
-          <w:bCs/>
-        </w:rPr>
-        <w:t>’, ‘</w:t>
-      </w:r>
-      <w:proofErr w:type="spellStart"/>
-      <w:r>
-        <w:rPr>
-          <w:rFonts w:ascii="Arial" w:eastAsia="Arial" w:hAnsi="Arial" w:cs="Arial"/>
-          <w:bCs/>
-        </w:rPr>
-        <w:t>yyyy</w:t>
-      </w:r>
-      <w:proofErr w:type="spellEnd"/>
-      <w:r>
-        <w:rPr>
-          <w:rFonts w:ascii="Arial" w:eastAsia="Arial" w:hAnsi="Arial" w:cs="Arial"/>
-          <w:bCs/>
-        </w:rPr>
-        <w:t>-MM-dd’</w:t>
-      </w:r>
-      <w:r>
-        <w:rPr>
-          <w:rFonts w:ascii="Arial" w:eastAsia="Arial" w:hAnsi="Arial" w:cs="Arial"/>
-          <w:bCs/>
-        </w:rPr>
-        <w:t>)</w:t>
-      </w:r>
-      <w:r>
-        <w:rPr>
-          <w:rFonts w:ascii="Arial" w:eastAsia="Arial" w:hAnsi="Arial" w:cs="Arial"/>
-          <w:bCs/>
-        </w:rPr>
-        <w:t>}</w:t>
-      </w:r>
-      <w:r>
-        <w:rPr>
-          <w:rFonts w:ascii="Arial" w:hAnsi="Arial" w:cs="Arial"/>
-          <w:b/>
-          <w:bCs/>
-          <w:lang w:val="en-US"/>
-        </w:rPr>
-        <w:t>&gt;&gt;</w:t>
-      </w:r>
-      <w:r>
-        <w:rPr>
-          <w:rFonts w:ascii="Arial" w:hAnsi="Arial" w:cs="Arial"/>
-          <w:lang w:val="en-US"/>
-        </w:rPr>
-        <w:t xml:space="preserve"> </w:t>
-      </w:r>
-      <w:r>
-        <w:rPr>
-          <w:rFonts w:ascii="Arial" w:hAnsi="Arial" w:cs="Arial"/>
-          <w:lang w:val="en-US"/>
-        </w:rPr>
-        <w:lastRenderedPageBreak/>
-        <w:t>&lt;&lt;smallClaimsCreditHire.input10</w:t>
-      </w:r>
-      <w:r>
-        <w:rPr>
-          <w:rFonts w:ascii="Arial" w:hAnsi="Arial" w:cs="Arial"/>
-          <w:lang w:val="en-US"/>
-        </w:rPr>
-        <w:t xml:space="preserve">&gt;&gt; </w:t>
-      </w:r>
-      <w:r>
-        <w:rPr>
-          <w:rFonts w:ascii="Arial" w:hAnsi="Arial" w:cs="Arial"/>
-          <w:b/>
-          <w:bCs/>
-          <w:lang w:val="en-US"/>
-        </w:rPr>
-        <w:t>&lt;&lt;</w:t>
-      </w:r>
-      <w:r>
-        <w:rPr>
-          <w:rFonts w:ascii="Arial" w:eastAsia="Arial" w:hAnsi="Arial" w:cs="Arial"/>
-          <w:bCs/>
-        </w:rPr>
-        <w:t>{</w:t>
-      </w:r>
-      <w:proofErr w:type="spellStart"/>
-      <w:r>
-        <w:rPr>
-          <w:rFonts w:ascii="Arial" w:eastAsia="Arial" w:hAnsi="Arial" w:cs="Arial"/>
-          <w:bCs/>
-        </w:rPr>
-        <w:t>dateFormat</w:t>
-      </w:r>
-      <w:proofErr w:type="spellEnd"/>
-      <w:r>
-        <w:rPr>
-          <w:rFonts w:ascii="Arial" w:eastAsia="Arial" w:hAnsi="Arial" w:cs="Arial"/>
-          <w:bCs/>
-        </w:rPr>
-        <w:t>(</w:t>
-      </w:r>
-      <w:r>
-        <w:rPr>
-          <w:rFonts w:ascii="Arial" w:eastAsia="Arial" w:hAnsi="Arial" w:cs="Arial"/>
-          <w:bCs/>
-        </w:rPr>
-        <w:t>smallClaimsCreditHire</w:t>
-      </w:r>
-      <w:r>
-        <w:rPr>
-          <w:rFonts w:ascii="Arial" w:eastAsia="Arial" w:hAnsi="Arial" w:cs="Arial"/>
-          <w:bCs/>
-        </w:rPr>
-        <w:t>.date</w:t>
-      </w:r>
-      <w:r>
-        <w:rPr>
-          <w:rFonts w:ascii="Arial" w:eastAsia="Arial" w:hAnsi="Arial" w:cs="Arial"/>
-          <w:bCs/>
-        </w:rPr>
-        <w:t xml:space="preserve">6, ‘dd MMMM </w:t>
-      </w:r>
-      <w:proofErr w:type="spellStart"/>
-      <w:r>
-        <w:rPr>
-          <w:rFonts w:ascii="Arial" w:eastAsia="Arial" w:hAnsi="Arial" w:cs="Arial"/>
-          <w:bCs/>
-        </w:rPr>
-        <w:t>yyyy</w:t>
-      </w:r>
-      <w:proofErr w:type="spellEnd"/>
-      <w:r>
-        <w:rPr>
-          <w:rFonts w:ascii="Arial" w:eastAsia="Arial" w:hAnsi="Arial" w:cs="Arial"/>
-          <w:bCs/>
-        </w:rPr>
-        <w:t>’, ‘</w:t>
-      </w:r>
-      <w:proofErr w:type="spellStart"/>
-      <w:r>
-        <w:rPr>
-          <w:rFonts w:ascii="Arial" w:eastAsia="Arial" w:hAnsi="Arial" w:cs="Arial"/>
-          <w:bCs/>
-        </w:rPr>
-        <w:t>yyyy</w:t>
-      </w:r>
-      <w:proofErr w:type="spellEnd"/>
-      <w:r>
-        <w:rPr>
-          <w:rFonts w:ascii="Arial" w:eastAsia="Arial" w:hAnsi="Arial" w:cs="Arial"/>
-          <w:bCs/>
-        </w:rPr>
-        <w:t>-MM-dd’</w:t>
-      </w:r>
-      <w:r>
-        <w:rPr>
-          <w:rFonts w:ascii="Arial" w:eastAsia="Arial" w:hAnsi="Arial" w:cs="Arial"/>
-          <w:bCs/>
-        </w:rPr>
-        <w:t>)</w:t>
-      </w:r>
-      <w:r>
-        <w:rPr>
-          <w:rFonts w:ascii="Arial" w:eastAsia="Arial" w:hAnsi="Arial" w:cs="Arial"/>
-          <w:bCs/>
-        </w:rPr>
-        <w:t>}</w:t>
-      </w:r>
-      <w:r>
-        <w:rPr>
-          <w:rFonts w:ascii="Arial" w:hAnsi="Arial" w:cs="Arial"/>
-          <w:b/>
-          <w:bCs/>
-          <w:lang w:val="en-US"/>
-        </w:rPr>
-        <w:t>&gt;&gt;</w:t>
-      </w:r>
-      <w:r>
-        <w:rPr>
-          <w:rFonts w:ascii="Arial" w:hAnsi="Arial" w:cs="Arial"/>
-          <w:lang w:val="en-US"/>
         </w:rPr>
         <w:t>.</w:t>
       </w:r>

</xml_diff>